<commit_message>
feat: Completed PROG1085 Module 2 A2-2
</commit_message>
<xml_diff>
--- a/Courses/PROG1085 - Structured Project IV/Modules/Module 2 - Generics/Assignments/A2-2_Generics.docx
+++ b/Courses/PROG1085 - Structured Project IV/Modules/Module 2 - Generics/Assignments/A2-2_Generics.docx
@@ -26,8 +26,6 @@
         </w:rPr>
         <w:t>2</w:t>
       </w:r>
-      <w:bookmarkStart w:id="0" w:name="_GoBack"/>
-      <w:bookmarkEnd w:id="0"/>
       <w:r>
         <w:rPr>
           <w:b/>
@@ -49,14 +47,101 @@
       <w:r>
         <w:t>(</w:t>
       </w:r>
-      <w:bookmarkStart w:id="1" w:name="_Hlk115786291"/>
+      <w:bookmarkStart w:id="0" w:name="_Hlk115786291"/>
       <w:r>
         <w:t>Generic Class Pair</w:t>
       </w:r>
-      <w:bookmarkEnd w:id="1"/>
+      <w:bookmarkEnd w:id="0"/>
       <w:r>
         <w:t>) Write a generic class Pair which has two type parameters, F and S, representing the type of the first and second element of the pair, respectively. Add properties for the first and second elements of the pair. [Hint: The class header should be public class Pair.]</w:t>
       </w:r>
+    </w:p>
+    <w:p>
+      <w:r>
+        <w:rPr>
+          <w:noProof/>
+        </w:rPr>
+        <w:drawing>
+          <wp:inline distT="0" distB="0" distL="0" distR="0" wp14:anchorId="54673E1C" wp14:editId="3AC0F287">
+            <wp:extent cx="5943600" cy="2792095"/>
+            <wp:effectExtent l="0" t="0" r="0" b="8255"/>
+            <wp:docPr id="1" name="Picture 1"/>
+            <wp:cNvGraphicFramePr>
+              <a:graphicFrameLocks xmlns:a="http://schemas.openxmlformats.org/drawingml/2006/main" noChangeAspect="1"/>
+            </wp:cNvGraphicFramePr>
+            <a:graphic xmlns:a="http://schemas.openxmlformats.org/drawingml/2006/main">
+              <a:graphicData uri="http://schemas.openxmlformats.org/drawingml/2006/picture">
+                <pic:pic xmlns:pic="http://schemas.openxmlformats.org/drawingml/2006/picture">
+                  <pic:nvPicPr>
+                    <pic:cNvPr id="1" name=""/>
+                    <pic:cNvPicPr/>
+                  </pic:nvPicPr>
+                  <pic:blipFill>
+                    <a:blip r:embed="rId4"/>
+                    <a:stretch>
+                      <a:fillRect/>
+                    </a:stretch>
+                  </pic:blipFill>
+                  <pic:spPr>
+                    <a:xfrm>
+                      <a:off x="0" y="0"/>
+                      <a:ext cx="5943600" cy="2792095"/>
+                    </a:xfrm>
+                    <a:prstGeom prst="rect">
+                      <a:avLst/>
+                    </a:prstGeom>
+                  </pic:spPr>
+                </pic:pic>
+              </a:graphicData>
+            </a:graphic>
+          </wp:inline>
+        </w:drawing>
+      </w:r>
+    </w:p>
+    <w:p/>
+    <w:p>
+      <w:r>
+        <w:rPr>
+          <w:noProof/>
+        </w:rPr>
+        <w:drawing>
+          <wp:inline distT="0" distB="0" distL="0" distR="0" wp14:anchorId="1A414AE2" wp14:editId="36606DEB">
+            <wp:extent cx="5943600" cy="3155950"/>
+            <wp:effectExtent l="0" t="0" r="0" b="6350"/>
+            <wp:docPr id="2" name="Picture 2"/>
+            <wp:cNvGraphicFramePr>
+              <a:graphicFrameLocks xmlns:a="http://schemas.openxmlformats.org/drawingml/2006/main" noChangeAspect="1"/>
+            </wp:cNvGraphicFramePr>
+            <a:graphic xmlns:a="http://schemas.openxmlformats.org/drawingml/2006/main">
+              <a:graphicData uri="http://schemas.openxmlformats.org/drawingml/2006/picture">
+                <pic:pic xmlns:pic="http://schemas.openxmlformats.org/drawingml/2006/picture">
+                  <pic:nvPicPr>
+                    <pic:cNvPr id="1" name=""/>
+                    <pic:cNvPicPr/>
+                  </pic:nvPicPr>
+                  <pic:blipFill>
+                    <a:blip r:embed="rId5"/>
+                    <a:stretch>
+                      <a:fillRect/>
+                    </a:stretch>
+                  </pic:blipFill>
+                  <pic:spPr>
+                    <a:xfrm>
+                      <a:off x="0" y="0"/>
+                      <a:ext cx="5943600" cy="3155950"/>
+                    </a:xfrm>
+                    <a:prstGeom prst="rect">
+                      <a:avLst/>
+                    </a:prstGeom>
+                  </pic:spPr>
+                </pic:pic>
+              </a:graphicData>
+            </a:graphic>
+          </wp:inline>
+        </w:drawing>
+      </w:r>
+      <w:bookmarkStart w:id="1" w:name="_GoBack"/>
+      <w:bookmarkEnd w:id="1"/>
     </w:p>
     <w:p/>
     <w:sectPr>

</xml_diff>